<commit_message>
Cai dat handler truy xuat CSDL
</commit_message>
<xml_diff>
--- a/B2113327_NguyenThanhBinh_BE.docx
+++ b/B2113327_NguyenThanhBinh_BE.docx
@@ -2011,6 +2011,7 @@
       <w:r>
         <w:rPr>
           <w:rFonts w:cs="Times New Roman"/>
+          <w:noProof/>
           <w:szCs w:val="26"/>
         </w:rPr>
         <w:drawing>
@@ -2060,6 +2061,7 @@
       <w:r>
         <w:rPr>
           <w:rFonts w:cs="Times New Roman"/>
+          <w:noProof/>
           <w:szCs w:val="26"/>
         </w:rPr>
         <w:lastRenderedPageBreak/>
@@ -2125,6 +2127,7 @@
       <w:r>
         <w:rPr>
           <w:rFonts w:cs="Times New Roman"/>
+          <w:noProof/>
           <w:szCs w:val="26"/>
         </w:rPr>
         <w:drawing>
@@ -2211,6 +2214,7 @@
       <w:r>
         <w:rPr>
           <w:rFonts w:cs="Times New Roman"/>
+          <w:noProof/>
           <w:szCs w:val="26"/>
         </w:rPr>
         <w:drawing>
@@ -2303,6 +2307,7 @@
       <w:r>
         <w:rPr>
           <w:rFonts w:cs="Times New Roman"/>
+          <w:noProof/>
           <w:szCs w:val="26"/>
         </w:rPr>
         <w:lastRenderedPageBreak/>
@@ -2384,6 +2389,7 @@
       <w:r>
         <w:rPr>
           <w:rFonts w:cs="Times New Roman"/>
+          <w:noProof/>
           <w:szCs w:val="26"/>
         </w:rPr>
         <w:drawing>
@@ -2448,6 +2454,7 @@
       <w:r>
         <w:rPr>
           <w:rFonts w:cs="Times New Roman"/>
+          <w:noProof/>
           <w:szCs w:val="26"/>
         </w:rPr>
         <w:drawing>
@@ -2522,6 +2529,7 @@
       <w:r>
         <w:rPr>
           <w:rFonts w:cs="Times New Roman"/>
+          <w:noProof/>
           <w:szCs w:val="26"/>
         </w:rPr>
         <w:lastRenderedPageBreak/>
@@ -2587,6 +2595,7 @@
       <w:r>
         <w:rPr>
           <w:rFonts w:cs="Times New Roman"/>
+          <w:noProof/>
           <w:szCs w:val="26"/>
         </w:rPr>
         <w:lastRenderedPageBreak/>
@@ -2930,6 +2939,7 @@
         <w:rPr>
           <w:rFonts w:cs="Times New Roman"/>
           <w:b/>
+          <w:noProof/>
           <w:szCs w:val="26"/>
         </w:rPr>
         <w:lastRenderedPageBreak/>
@@ -3179,6 +3189,7 @@
       <w:r>
         <w:rPr>
           <w:rFonts w:cs="Times New Roman"/>
+          <w:noProof/>
           <w:szCs w:val="26"/>
         </w:rPr>
         <w:drawing>
@@ -3273,6 +3284,7 @@
       <w:r>
         <w:rPr>
           <w:rFonts w:cs="Times New Roman"/>
+          <w:noProof/>
           <w:szCs w:val="26"/>
         </w:rPr>
         <w:drawing>
@@ -3314,6 +3326,9 @@
     </w:p>
     <w:p>
       <w:r>
+        <w:rPr>
+          <w:noProof/>
+        </w:rPr>
         <w:drawing>
           <wp:inline distT="0" distB="0" distL="0" distR="0" wp14:anchorId="3F68B7BE" wp14:editId="6CF5273D">
             <wp:extent cx="5943600" cy="2254250"/>
@@ -3384,16 +3399,2148 @@
           <w:szCs w:val="26"/>
         </w:rPr>
       </w:pPr>
-      <w:r>
-        <w:rPr>
-          <w:rFonts w:cs="Times New Roman"/>
-          <w:szCs w:val="26"/>
-        </w:rPr>
-        <w:t>https://github.com/binhhngu/contactbook-backend1</w:t>
-      </w:r>
+      <w:hyperlink r:id="rId37" w:history="1">
+        <w:r>
+          <w:rPr>
+            <w:rStyle w:val="Hyperlink"/>
+            <w:rFonts w:cs="Times New Roman"/>
+            <w:szCs w:val="26"/>
+          </w:rPr>
+          <w:t>https://github.com/binhhngu/contactbook-backend1</w:t>
+        </w:r>
+      </w:hyperlink>
+    </w:p>
+    <w:p>
+      <w:pPr>
+        <w:rPr>
+          <w:rFonts w:cs="Times New Roman"/>
+          <w:szCs w:val="26"/>
+        </w:rPr>
+      </w:pPr>
+      <w:r>
+        <w:rPr>
+          <w:rFonts w:cs="Times New Roman"/>
+          <w:szCs w:val="26"/>
+        </w:rPr>
+        <w:br w:type="page"/>
+      </w:r>
+    </w:p>
+    <w:p>
+      <w:pPr>
+        <w:rPr>
+          <w:rFonts w:cs="Times New Roman"/>
+          <w:szCs w:val="26"/>
+        </w:rPr>
+      </w:pPr>
+    </w:p>
+    <w:p>
+      <w:pPr>
+        <w:pStyle w:val="Heading1"/>
+      </w:pPr>
+      <w:bookmarkStart w:id="8" w:name="_Toc160713148"/>
+      <w:r>
+        <w:t>Part 2</w:t>
+      </w:r>
+      <w:bookmarkEnd w:id="8"/>
+    </w:p>
+    <w:p>
+      <w:pPr>
+        <w:pStyle w:val="Heading2"/>
+      </w:pPr>
+      <w:bookmarkStart w:id="9" w:name="_Toc160713149"/>
+      <w:r>
+        <w:t>Bước 0:</w:t>
+      </w:r>
+      <w:bookmarkEnd w:id="9"/>
+      <w:r>
+        <w:t xml:space="preserve"> </w:t>
+      </w:r>
+      <w:r>
+        <w:t>Tải và cài đặt MongoDB Community Server</w:t>
+      </w:r>
+      <w:r>
+        <w:t>.</w:t>
+      </w:r>
+    </w:p>
+    <w:p>
+      <w:pPr>
+        <w:pStyle w:val="Heading2"/>
+      </w:pPr>
+      <w:bookmarkStart w:id="10" w:name="_Toc160713150"/>
+      <w:r>
+        <w:t>Bước 1: Cài đặt thư viện mongodb, định nghĩa hàm trợ giúp kết nối và lớp dịch vụ truy xuất cơ sở dữ liệu (CSDL).</w:t>
+      </w:r>
+      <w:bookmarkEnd w:id="10"/>
+    </w:p>
+    <w:p>
+      <w:r>
+        <w:t>Cài đặt thư viện mongodb vào dự án: npm install mongodb.</w:t>
+      </w:r>
+    </w:p>
+    <w:p>
+      <w:pPr>
+        <w:tabs>
+          <w:tab w:val="left" w:pos="6132"/>
+        </w:tabs>
+        <w:rPr>
+          <w:rFonts w:cs="Times New Roman"/>
+          <w:szCs w:val="26"/>
+        </w:rPr>
+      </w:pPr>
+      <w:r>
+        <w:rPr>
+          <w:rFonts w:cs="Times New Roman"/>
+          <w:szCs w:val="26"/>
+        </w:rPr>
+        <w:drawing>
+          <wp:inline distT="0" distB="0" distL="0" distR="0" wp14:anchorId="6EC8E633" wp14:editId="2C341882">
+            <wp:extent cx="5029902" cy="2248214"/>
+            <wp:effectExtent l="0" t="0" r="0" b="0"/>
+            <wp:docPr id="12" name="Picture 12"/>
+            <wp:cNvGraphicFramePr>
+              <a:graphicFrameLocks xmlns:a="http://schemas.openxmlformats.org/drawingml/2006/main" noChangeAspect="1"/>
+            </wp:cNvGraphicFramePr>
+            <a:graphic xmlns:a="http://schemas.openxmlformats.org/drawingml/2006/main">
+              <a:graphicData uri="http://schemas.openxmlformats.org/drawingml/2006/picture">
+                <pic:pic xmlns:pic="http://schemas.openxmlformats.org/drawingml/2006/picture">
+                  <pic:nvPicPr>
+                    <pic:cNvPr id="1" name=""/>
+                    <pic:cNvPicPr/>
+                  </pic:nvPicPr>
+                  <pic:blipFill>
+                    <a:blip r:embed="rId38"/>
+                    <a:stretch>
+                      <a:fillRect/>
+                    </a:stretch>
+                  </pic:blipFill>
+                  <pic:spPr>
+                    <a:xfrm>
+                      <a:off x="0" y="0"/>
+                      <a:ext cx="5029902" cy="2248214"/>
+                    </a:xfrm>
+                    <a:prstGeom prst="rect">
+                      <a:avLst/>
+                    </a:prstGeom>
+                  </pic:spPr>
+                </pic:pic>
+              </a:graphicData>
+            </a:graphic>
+          </wp:inline>
+        </w:drawing>
+      </w:r>
+    </w:p>
+    <w:p>
+      <w:r>
+        <w:t>Trong thư mục app/config, hiệu chỉnh tập tin index.js.</w:t>
+      </w:r>
+    </w:p>
+    <w:p>
+      <w:r>
+        <w:rPr>
+          <w:noProof/>
+        </w:rPr>
+        <w:drawing>
+          <wp:inline distT="0" distB="0" distL="0" distR="0" wp14:anchorId="7992D61E" wp14:editId="112D34DD">
+            <wp:extent cx="5234940" cy="1827755"/>
+            <wp:effectExtent l="0" t="0" r="3810" b="1270"/>
+            <wp:docPr id="25" name="Picture 25" descr="A computer screen shot of text&#10;&#10;Description automatically generated"/>
+            <wp:cNvGraphicFramePr>
+              <a:graphicFrameLocks xmlns:a="http://schemas.openxmlformats.org/drawingml/2006/main" noChangeAspect="1"/>
+            </wp:cNvGraphicFramePr>
+            <a:graphic xmlns:a="http://schemas.openxmlformats.org/drawingml/2006/main">
+              <a:graphicData uri="http://schemas.openxmlformats.org/drawingml/2006/picture">
+                <pic:pic xmlns:pic="http://schemas.openxmlformats.org/drawingml/2006/picture">
+                  <pic:nvPicPr>
+                    <pic:cNvPr id="25" name="Picture 25" descr="A computer screen shot of text&#10;&#10;Description automatically generated"/>
+                    <pic:cNvPicPr/>
+                  </pic:nvPicPr>
+                  <pic:blipFill>
+                    <a:blip r:embed="rId39"/>
+                    <a:stretch>
+                      <a:fillRect/>
+                    </a:stretch>
+                  </pic:blipFill>
+                  <pic:spPr>
+                    <a:xfrm>
+                      <a:off x="0" y="0"/>
+                      <a:ext cx="5257615" cy="1835672"/>
+                    </a:xfrm>
+                    <a:prstGeom prst="rect">
+                      <a:avLst/>
+                    </a:prstGeom>
+                  </pic:spPr>
+                </pic:pic>
+              </a:graphicData>
+            </a:graphic>
+          </wp:inline>
+        </w:drawing>
+      </w:r>
+    </w:p>
+    <w:p>
+      <w:r>
+        <w:t>Định nghĩa lớp trợ giúp kết nối đến Mo</w:t>
+      </w:r>
+      <w:r>
+        <w:t>ngoDB app/utils/mongodb.util.js.</w:t>
+      </w:r>
+    </w:p>
+    <w:p>
+      <w:r>
+        <w:rPr>
+          <w:noProof/>
+        </w:rPr>
+        <w:lastRenderedPageBreak/>
+        <w:drawing>
+          <wp:inline distT="0" distB="0" distL="0" distR="0" wp14:anchorId="0E51AE6C" wp14:editId="6E9D182F">
+            <wp:extent cx="4175760" cy="2079095"/>
+            <wp:effectExtent l="0" t="0" r="0" b="0"/>
+            <wp:docPr id="26" name="Picture 26" descr="A screen shot of a computer program&#10;&#10;Description automatically generated"/>
+            <wp:cNvGraphicFramePr>
+              <a:graphicFrameLocks xmlns:a="http://schemas.openxmlformats.org/drawingml/2006/main" noChangeAspect="1"/>
+            </wp:cNvGraphicFramePr>
+            <a:graphic xmlns:a="http://schemas.openxmlformats.org/drawingml/2006/main">
+              <a:graphicData uri="http://schemas.openxmlformats.org/drawingml/2006/picture">
+                <pic:pic xmlns:pic="http://schemas.openxmlformats.org/drawingml/2006/picture">
+                  <pic:nvPicPr>
+                    <pic:cNvPr id="26" name="Picture 26" descr="A screen shot of a computer program&#10;&#10;Description automatically generated"/>
+                    <pic:cNvPicPr/>
+                  </pic:nvPicPr>
+                  <pic:blipFill>
+                    <a:blip r:embed="rId40"/>
+                    <a:stretch>
+                      <a:fillRect/>
+                    </a:stretch>
+                  </pic:blipFill>
+                  <pic:spPr>
+                    <a:xfrm>
+                      <a:off x="0" y="0"/>
+                      <a:ext cx="4245495" cy="2113816"/>
+                    </a:xfrm>
+                    <a:prstGeom prst="rect">
+                      <a:avLst/>
+                    </a:prstGeom>
+                  </pic:spPr>
+                </pic:pic>
+              </a:graphicData>
+            </a:graphic>
+          </wp:inline>
+        </w:drawing>
+      </w:r>
+    </w:p>
+    <w:p>
+      <w:r>
+        <w:t>Thực hiện kết nối đến CSDL MongoDB khi chạy server, thay toàn bộ nội dung tập tin server.js.</w:t>
+      </w:r>
+    </w:p>
+    <w:p>
+      <w:r>
+        <w:rPr>
+          <w:noProof/>
+        </w:rPr>
+        <w:drawing>
+          <wp:inline distT="0" distB="0" distL="0" distR="0" wp14:anchorId="1BB5B0B2" wp14:editId="24486C9D">
+            <wp:extent cx="5943600" cy="4556125"/>
+            <wp:effectExtent l="0" t="0" r="0" b="0"/>
+            <wp:docPr id="27" name="Picture 27" descr="A screen shot of a computer program&#10;&#10;Description automatically generated"/>
+            <wp:cNvGraphicFramePr>
+              <a:graphicFrameLocks xmlns:a="http://schemas.openxmlformats.org/drawingml/2006/main" noChangeAspect="1"/>
+            </wp:cNvGraphicFramePr>
+            <a:graphic xmlns:a="http://schemas.openxmlformats.org/drawingml/2006/main">
+              <a:graphicData uri="http://schemas.openxmlformats.org/drawingml/2006/picture">
+                <pic:pic xmlns:pic="http://schemas.openxmlformats.org/drawingml/2006/picture">
+                  <pic:nvPicPr>
+                    <pic:cNvPr id="27" name="Picture 27" descr="A screen shot of a computer program&#10;&#10;Description automatically generated"/>
+                    <pic:cNvPicPr/>
+                  </pic:nvPicPr>
+                  <pic:blipFill>
+                    <a:blip r:embed="rId41"/>
+                    <a:stretch>
+                      <a:fillRect/>
+                    </a:stretch>
+                  </pic:blipFill>
+                  <pic:spPr>
+                    <a:xfrm>
+                      <a:off x="0" y="0"/>
+                      <a:ext cx="5943600" cy="4556125"/>
+                    </a:xfrm>
+                    <a:prstGeom prst="rect">
+                      <a:avLst/>
+                    </a:prstGeom>
+                  </pic:spPr>
+                </pic:pic>
+              </a:graphicData>
+            </a:graphic>
+          </wp:inline>
+        </w:drawing>
+      </w:r>
+    </w:p>
+    <w:p>
+      <w:r>
+        <w:t>Định nghĩa lớp dịch vụ ContactService (trong tập tin app/services/contact.service.js) sử dụng các API của thư viện mongodb để thực hiện các thao tác với CSDL MongoDB.</w:t>
+      </w:r>
+    </w:p>
+    <w:p>
+      <w:r>
+        <w:rPr>
+          <w:noProof/>
+        </w:rPr>
+        <w:lastRenderedPageBreak/>
+        <w:drawing>
+          <wp:inline distT="0" distB="0" distL="0" distR="0" wp14:anchorId="097B959C" wp14:editId="65273B97">
+            <wp:extent cx="5913632" cy="2316681"/>
+            <wp:effectExtent l="0" t="0" r="0" b="7620"/>
+            <wp:docPr id="28" name="Picture 28" descr="A screen shot of a computer program&#10;&#10;Description automatically generated"/>
+            <wp:cNvGraphicFramePr>
+              <a:graphicFrameLocks xmlns:a="http://schemas.openxmlformats.org/drawingml/2006/main" noChangeAspect="1"/>
+            </wp:cNvGraphicFramePr>
+            <a:graphic xmlns:a="http://schemas.openxmlformats.org/drawingml/2006/main">
+              <a:graphicData uri="http://schemas.openxmlformats.org/drawingml/2006/picture">
+                <pic:pic xmlns:pic="http://schemas.openxmlformats.org/drawingml/2006/picture">
+                  <pic:nvPicPr>
+                    <pic:cNvPr id="28" name="Picture 28" descr="A screen shot of a computer program&#10;&#10;Description automatically generated"/>
+                    <pic:cNvPicPr/>
+                  </pic:nvPicPr>
+                  <pic:blipFill>
+                    <a:blip r:embed="rId42"/>
+                    <a:stretch>
+                      <a:fillRect/>
+                    </a:stretch>
+                  </pic:blipFill>
+                  <pic:spPr>
+                    <a:xfrm>
+                      <a:off x="0" y="0"/>
+                      <a:ext cx="5913632" cy="2316681"/>
+                    </a:xfrm>
+                    <a:prstGeom prst="rect">
+                      <a:avLst/>
+                    </a:prstGeom>
+                  </pic:spPr>
+                </pic:pic>
+              </a:graphicData>
+            </a:graphic>
+          </wp:inline>
+        </w:drawing>
+      </w:r>
+      <w:r>
+        <w:br w:type="page"/>
+      </w:r>
+    </w:p>
+    <w:p>
+      <w:pPr>
+        <w:pStyle w:val="Heading2"/>
+      </w:pPr>
+      <w:bookmarkStart w:id="11" w:name="_Toc160713151"/>
+      <w:r>
+        <w:lastRenderedPageBreak/>
+        <w:t>Bước 2: Cài đặt các handler</w:t>
+      </w:r>
+      <w:bookmarkEnd w:id="11"/>
+    </w:p>
+    <w:p>
+      <w:pPr>
+        <w:rPr>
+          <w:u w:val="single"/>
+        </w:rPr>
+      </w:pPr>
+      <w:r>
+        <w:rPr>
+          <w:u w:val="single"/>
+        </w:rPr>
+        <w:t>Cài đặt handler create</w:t>
+      </w:r>
+    </w:p>
+    <w:p>
+      <w:r>
+        <w:t>Hiệu chỉnh tập tin app/co</w:t>
+      </w:r>
+      <w:r>
+        <w:t>ntrollers/contact.controller.js.</w:t>
+      </w:r>
+    </w:p>
+    <w:p>
+      <w:r>
+        <w:rPr>
+          <w:noProof/>
+        </w:rPr>
+        <w:drawing>
+          <wp:inline distT="0" distB="0" distL="0" distR="0" wp14:anchorId="2D25F95B" wp14:editId="24DBE84F">
+            <wp:extent cx="5943600" cy="2886075"/>
+            <wp:effectExtent l="0" t="0" r="0" b="9525"/>
+            <wp:docPr id="29" name="Picture 29" descr="A screen shot of a computer program&#10;&#10;Description automatically generated"/>
+            <wp:cNvGraphicFramePr>
+              <a:graphicFrameLocks xmlns:a="http://schemas.openxmlformats.org/drawingml/2006/main" noChangeAspect="1"/>
+            </wp:cNvGraphicFramePr>
+            <a:graphic xmlns:a="http://schemas.openxmlformats.org/drawingml/2006/main">
+              <a:graphicData uri="http://schemas.openxmlformats.org/drawingml/2006/picture">
+                <pic:pic xmlns:pic="http://schemas.openxmlformats.org/drawingml/2006/picture">
+                  <pic:nvPicPr>
+                    <pic:cNvPr id="29" name="Picture 29" descr="A screen shot of a computer program&#10;&#10;Description automatically generated"/>
+                    <pic:cNvPicPr/>
+                  </pic:nvPicPr>
+                  <pic:blipFill>
+                    <a:blip r:embed="rId43"/>
+                    <a:stretch>
+                      <a:fillRect/>
+                    </a:stretch>
+                  </pic:blipFill>
+                  <pic:spPr>
+                    <a:xfrm>
+                      <a:off x="0" y="0"/>
+                      <a:ext cx="5943600" cy="2886075"/>
+                    </a:xfrm>
+                    <a:prstGeom prst="rect">
+                      <a:avLst/>
+                    </a:prstGeom>
+                  </pic:spPr>
+                </pic:pic>
+              </a:graphicData>
+            </a:graphic>
+          </wp:inline>
+        </w:drawing>
+      </w:r>
+    </w:p>
+    <w:p>
+      <w:r>
+        <w:t xml:space="preserve">Lời gọi contactService.create() lưu thông tin đối tượng contact xuống CSDL. Phương thức </w:t>
+      </w:r>
+      <w:proofErr w:type="gramStart"/>
+      <w:r>
+        <w:t>create(</w:t>
+      </w:r>
+      <w:proofErr w:type="gramEnd"/>
+      <w:r>
+        <w:t>) được định nghĩa trong lớp ContactService (app/services/contact.service.js).</w:t>
+      </w:r>
+    </w:p>
+    <w:p>
+      <w:r>
+        <w:rPr>
+          <w:noProof/>
+        </w:rPr>
+        <w:drawing>
+          <wp:inline distT="0" distB="0" distL="0" distR="0" wp14:anchorId="236BE6C8" wp14:editId="7D815674">
+            <wp:extent cx="4314190" cy="3802110"/>
+            <wp:effectExtent l="0" t="0" r="0" b="8255"/>
+            <wp:docPr id="31" name="Picture 31" descr="A screen shot of a computer code&#10;&#10;Description automatically generated"/>
+            <wp:cNvGraphicFramePr>
+              <a:graphicFrameLocks xmlns:a="http://schemas.openxmlformats.org/drawingml/2006/main" noChangeAspect="1"/>
+            </wp:cNvGraphicFramePr>
+            <a:graphic xmlns:a="http://schemas.openxmlformats.org/drawingml/2006/main">
+              <a:graphicData uri="http://schemas.openxmlformats.org/drawingml/2006/picture">
+                <pic:pic xmlns:pic="http://schemas.openxmlformats.org/drawingml/2006/picture">
+                  <pic:nvPicPr>
+                    <pic:cNvPr id="31" name="Picture 31" descr="A screen shot of a computer code&#10;&#10;Description automatically generated"/>
+                    <pic:cNvPicPr/>
+                  </pic:nvPicPr>
+                  <pic:blipFill>
+                    <a:blip r:embed="rId44"/>
+                    <a:stretch>
+                      <a:fillRect/>
+                    </a:stretch>
+                  </pic:blipFill>
+                  <pic:spPr>
+                    <a:xfrm>
+                      <a:off x="0" y="0"/>
+                      <a:ext cx="4372230" cy="3853261"/>
+                    </a:xfrm>
+                    <a:prstGeom prst="rect">
+                      <a:avLst/>
+                    </a:prstGeom>
+                  </pic:spPr>
+                </pic:pic>
+              </a:graphicData>
+            </a:graphic>
+          </wp:inline>
+        </w:drawing>
+      </w:r>
+    </w:p>
+    <w:p>
+      <w:r>
+        <w:lastRenderedPageBreak/>
+        <w:t>Nếu có lỗi xảy ra sẽ chuyển cho middleware xử lý lỗi đã định nghĩa trong app.js (thông qua lời gọi next(error)). Chú ý require các hàm/lớp được sử dụng ở đầu tập tin app/controllers/contact.controller.js.</w:t>
+      </w:r>
+    </w:p>
+    <w:p>
+      <w:r>
+        <w:t>Dùng Postman hoặc curl kiểm tra handler hoạt động đúng.</w:t>
+      </w:r>
+    </w:p>
+    <w:p>
+      <w:r>
+        <w:t>Để gửi dữ liệu JSON về server với Postman hoặc curl, cần đặt Header "Content-Type: application/json" và đặt dữ liệu JSON trong phần Body của yêu cầu.</w:t>
+      </w:r>
+    </w:p>
+    <w:p>
+      <w:r>
+        <w:rPr>
+          <w:noProof/>
+        </w:rPr>
+        <w:drawing>
+          <wp:inline distT="0" distB="0" distL="0" distR="0" wp14:anchorId="65DE8B23" wp14:editId="258CA63E">
+            <wp:extent cx="5943600" cy="1569085"/>
+            <wp:effectExtent l="0" t="0" r="0" b="0"/>
+            <wp:docPr id="1158246799" name="Picture 1" descr="A screenshot of a computer&#10;&#10;Description automatically generated"/>
+            <wp:cNvGraphicFramePr>
+              <a:graphicFrameLocks xmlns:a="http://schemas.openxmlformats.org/drawingml/2006/main" noChangeAspect="1"/>
+            </wp:cNvGraphicFramePr>
+            <a:graphic xmlns:a="http://schemas.openxmlformats.org/drawingml/2006/main">
+              <a:graphicData uri="http://schemas.openxmlformats.org/drawingml/2006/picture">
+                <pic:pic xmlns:pic="http://schemas.openxmlformats.org/drawingml/2006/picture">
+                  <pic:nvPicPr>
+                    <pic:cNvPr id="1158246799" name="Picture 1" descr="A screenshot of a computer&#10;&#10;Description automatically generated"/>
+                    <pic:cNvPicPr/>
+                  </pic:nvPicPr>
+                  <pic:blipFill>
+                    <a:blip r:embed="rId45"/>
+                    <a:stretch>
+                      <a:fillRect/>
+                    </a:stretch>
+                  </pic:blipFill>
+                  <pic:spPr>
+                    <a:xfrm>
+                      <a:off x="0" y="0"/>
+                      <a:ext cx="5943600" cy="1569085"/>
+                    </a:xfrm>
+                    <a:prstGeom prst="rect">
+                      <a:avLst/>
+                    </a:prstGeom>
+                  </pic:spPr>
+                </pic:pic>
+              </a:graphicData>
+            </a:graphic>
+          </wp:inline>
+        </w:drawing>
+      </w:r>
+    </w:p>
+    <w:p>
+      <w:r>
+        <w:rPr>
+          <w:noProof/>
+        </w:rPr>
+        <w:drawing>
+          <wp:inline distT="0" distB="0" distL="0" distR="0" wp14:anchorId="1FD25AEA" wp14:editId="63F673EF">
+            <wp:extent cx="5943600" cy="2006600"/>
+            <wp:effectExtent l="0" t="0" r="0" b="0"/>
+            <wp:docPr id="1252496463" name="Picture 1" descr="A screenshot of a computer code&#10;&#10;Description automatically generated"/>
+            <wp:cNvGraphicFramePr>
+              <a:graphicFrameLocks xmlns:a="http://schemas.openxmlformats.org/drawingml/2006/main" noChangeAspect="1"/>
+            </wp:cNvGraphicFramePr>
+            <a:graphic xmlns:a="http://schemas.openxmlformats.org/drawingml/2006/main">
+              <a:graphicData uri="http://schemas.openxmlformats.org/drawingml/2006/picture">
+                <pic:pic xmlns:pic="http://schemas.openxmlformats.org/drawingml/2006/picture">
+                  <pic:nvPicPr>
+                    <pic:cNvPr id="1252496463" name="Picture 1" descr="A screenshot of a computer code&#10;&#10;Description automatically generated"/>
+                    <pic:cNvPicPr/>
+                  </pic:nvPicPr>
+                  <pic:blipFill>
+                    <a:blip r:embed="rId46"/>
+                    <a:stretch>
+                      <a:fillRect/>
+                    </a:stretch>
+                  </pic:blipFill>
+                  <pic:spPr>
+                    <a:xfrm>
+                      <a:off x="0" y="0"/>
+                      <a:ext cx="5943600" cy="2006600"/>
+                    </a:xfrm>
+                    <a:prstGeom prst="rect">
+                      <a:avLst/>
+                    </a:prstGeom>
+                  </pic:spPr>
+                </pic:pic>
+              </a:graphicData>
+            </a:graphic>
+          </wp:inline>
+        </w:drawing>
+      </w:r>
+    </w:p>
+    <w:p>
+      <w:r>
+        <w:rPr>
+          <w:noProof/>
+        </w:rPr>
+        <w:drawing>
+          <wp:inline distT="0" distB="0" distL="0" distR="0" wp14:anchorId="00CA891F" wp14:editId="74FB0FF3">
+            <wp:extent cx="4010585" cy="1648055"/>
+            <wp:effectExtent l="0" t="0" r="9525" b="9525"/>
+            <wp:docPr id="995570700" name="Picture 1" descr="A screenshot of a computer code&#10;&#10;Description automatically generated"/>
+            <wp:cNvGraphicFramePr>
+              <a:graphicFrameLocks xmlns:a="http://schemas.openxmlformats.org/drawingml/2006/main" noChangeAspect="1"/>
+            </wp:cNvGraphicFramePr>
+            <a:graphic xmlns:a="http://schemas.openxmlformats.org/drawingml/2006/main">
+              <a:graphicData uri="http://schemas.openxmlformats.org/drawingml/2006/picture">
+                <pic:pic xmlns:pic="http://schemas.openxmlformats.org/drawingml/2006/picture">
+                  <pic:nvPicPr>
+                    <pic:cNvPr id="995570700" name="Picture 1" descr="A screenshot of a computer code&#10;&#10;Description automatically generated"/>
+                    <pic:cNvPicPr/>
+                  </pic:nvPicPr>
+                  <pic:blipFill>
+                    <a:blip r:embed="rId47"/>
+                    <a:stretch>
+                      <a:fillRect/>
+                    </a:stretch>
+                  </pic:blipFill>
+                  <pic:spPr>
+                    <a:xfrm>
+                      <a:off x="0" y="0"/>
+                      <a:ext cx="4010585" cy="1648055"/>
+                    </a:xfrm>
+                    <a:prstGeom prst="rect">
+                      <a:avLst/>
+                    </a:prstGeom>
+                  </pic:spPr>
+                </pic:pic>
+              </a:graphicData>
+            </a:graphic>
+          </wp:inline>
+        </w:drawing>
+      </w:r>
+    </w:p>
+    <w:p>
+      <w:pPr>
+        <w:rPr>
+          <w:u w:val="single"/>
+        </w:rPr>
+      </w:pPr>
+    </w:p>
+    <w:p>
+      <w:pPr>
+        <w:rPr>
+          <w:u w:val="single"/>
+        </w:rPr>
+      </w:pPr>
+      <w:r>
+        <w:rPr>
+          <w:u w:val="single"/>
+        </w:rPr>
+        <w:t>Cài đặt handler findAll:</w:t>
+      </w:r>
+    </w:p>
+    <w:p>
+      <w:pPr>
+        <w:rPr>
+          <w:u w:val="single"/>
+        </w:rPr>
+      </w:pPr>
+      <w:r>
+        <w:rPr>
+          <w:noProof/>
+          <w:u w:val="single"/>
+        </w:rPr>
+        <w:lastRenderedPageBreak/>
+        <w:drawing>
+          <wp:inline distT="0" distB="0" distL="0" distR="0" wp14:anchorId="5E9FC521" wp14:editId="325A5EED">
+            <wp:extent cx="4914900" cy="2986747"/>
+            <wp:effectExtent l="0" t="0" r="0" b="4445"/>
+            <wp:docPr id="32" name="Picture 32" descr="A screen shot of a computer program&#10;&#10;Description automatically generated"/>
+            <wp:cNvGraphicFramePr>
+              <a:graphicFrameLocks xmlns:a="http://schemas.openxmlformats.org/drawingml/2006/main" noChangeAspect="1"/>
+            </wp:cNvGraphicFramePr>
+            <a:graphic xmlns:a="http://schemas.openxmlformats.org/drawingml/2006/main">
+              <a:graphicData uri="http://schemas.openxmlformats.org/drawingml/2006/picture">
+                <pic:pic xmlns:pic="http://schemas.openxmlformats.org/drawingml/2006/picture">
+                  <pic:nvPicPr>
+                    <pic:cNvPr id="32" name="Picture 32" descr="A screen shot of a computer program&#10;&#10;Description automatically generated"/>
+                    <pic:cNvPicPr/>
+                  </pic:nvPicPr>
+                  <pic:blipFill>
+                    <a:blip r:embed="rId48"/>
+                    <a:stretch>
+                      <a:fillRect/>
+                    </a:stretch>
+                  </pic:blipFill>
+                  <pic:spPr>
+                    <a:xfrm>
+                      <a:off x="0" y="0"/>
+                      <a:ext cx="5035327" cy="3059929"/>
+                    </a:xfrm>
+                    <a:prstGeom prst="rect">
+                      <a:avLst/>
+                    </a:prstGeom>
+                  </pic:spPr>
+                </pic:pic>
+              </a:graphicData>
+            </a:graphic>
+          </wp:inline>
+        </w:drawing>
+      </w:r>
+    </w:p>
+    <w:p>
+      <w:r>
+        <w:t>contactService.find(condition) và contactService.findByName(name) lần lượt tìm kiếm các tài liệu thỏa</w:t>
+      </w:r>
+      <w:r>
+        <w:t xml:space="preserve"> </w:t>
+      </w:r>
+      <w:r>
+        <w:t>điều kiện chỉ định trong đối tượng condition, theo tên name. Hai phương thức này có thể được</w:t>
+      </w:r>
+      <w:r>
+        <w:t xml:space="preserve"> </w:t>
+      </w:r>
+      <w:r>
+        <w:t>đị</w:t>
+      </w:r>
+      <w:r>
+        <w:t>nh nghĩa như sau.</w:t>
+      </w:r>
+      <w:r>
+        <w:rPr>
+          <w:noProof/>
+          <w:u w:val="single"/>
+        </w:rPr>
+        <w:drawing>
+          <wp:inline distT="0" distB="0" distL="0" distR="0" wp14:anchorId="4FF87F11" wp14:editId="0B2F8845">
+            <wp:extent cx="4922520" cy="1944699"/>
+            <wp:effectExtent l="0" t="0" r="0" b="0"/>
+            <wp:docPr id="35" name="Picture 35" descr="A computer code with colorful text&#10;&#10;Description automatically generated"/>
+            <wp:cNvGraphicFramePr>
+              <a:graphicFrameLocks xmlns:a="http://schemas.openxmlformats.org/drawingml/2006/main" noChangeAspect="1"/>
+            </wp:cNvGraphicFramePr>
+            <a:graphic xmlns:a="http://schemas.openxmlformats.org/drawingml/2006/main">
+              <a:graphicData uri="http://schemas.openxmlformats.org/drawingml/2006/picture">
+                <pic:pic xmlns:pic="http://schemas.openxmlformats.org/drawingml/2006/picture">
+                  <pic:nvPicPr>
+                    <pic:cNvPr id="35" name="Picture 35" descr="A computer code with colorful text&#10;&#10;Description automatically generated"/>
+                    <pic:cNvPicPr/>
+                  </pic:nvPicPr>
+                  <pic:blipFill>
+                    <a:blip r:embed="rId49"/>
+                    <a:stretch>
+                      <a:fillRect/>
+                    </a:stretch>
+                  </pic:blipFill>
+                  <pic:spPr>
+                    <a:xfrm>
+                      <a:off x="0" y="0"/>
+                      <a:ext cx="5148520" cy="2033983"/>
+                    </a:xfrm>
+                    <a:prstGeom prst="rect">
+                      <a:avLst/>
+                    </a:prstGeom>
+                  </pic:spPr>
+                </pic:pic>
+              </a:graphicData>
+            </a:graphic>
+          </wp:inline>
+        </w:drawing>
+      </w:r>
+    </w:p>
+    <w:p>
+      <w:r>
+        <w:t>Dùng Postman hoặc curl kiểm tra handler hoạt động đúng.</w:t>
+      </w:r>
+    </w:p>
+    <w:p>
+      <w:pPr>
+        <w:rPr>
+          <w:u w:val="single"/>
+        </w:rPr>
+      </w:pPr>
+      <w:r>
+        <w:rPr>
+          <w:noProof/>
+          <w:u w:val="single"/>
+        </w:rPr>
+        <w:lastRenderedPageBreak/>
+        <w:drawing>
+          <wp:anchor distT="0" distB="0" distL="114300" distR="114300" simplePos="0" relativeHeight="251660288" behindDoc="0" locked="0" layoutInCell="1" allowOverlap="1" wp14:anchorId="398B716B" wp14:editId="358AF21C">
+            <wp:simplePos x="914400" y="914400"/>
+            <wp:positionH relativeFrom="margin">
+              <wp:align>left</wp:align>
+            </wp:positionH>
+            <wp:positionV relativeFrom="paragraph">
+              <wp:align>top</wp:align>
+            </wp:positionV>
+            <wp:extent cx="3592195" cy="3810000"/>
+            <wp:effectExtent l="0" t="0" r="8255" b="0"/>
+            <wp:wrapSquare wrapText="bothSides"/>
+            <wp:docPr id="1544744092" name="Picture 1" descr="A screenshot of a computer&#10;&#10;Description automatically generated"/>
+            <wp:cNvGraphicFramePr>
+              <a:graphicFrameLocks xmlns:a="http://schemas.openxmlformats.org/drawingml/2006/main" noChangeAspect="1"/>
+            </wp:cNvGraphicFramePr>
+            <a:graphic xmlns:a="http://schemas.openxmlformats.org/drawingml/2006/main">
+              <a:graphicData uri="http://schemas.openxmlformats.org/drawingml/2006/picture">
+                <pic:pic xmlns:pic="http://schemas.openxmlformats.org/drawingml/2006/picture">
+                  <pic:nvPicPr>
+                    <pic:cNvPr id="1544744092" name="Picture 1" descr="A screenshot of a computer&#10;&#10;Description automatically generated"/>
+                    <pic:cNvPicPr/>
+                  </pic:nvPicPr>
+                  <pic:blipFill>
+                    <a:blip r:embed="rId50">
+                      <a:extLst>
+                        <a:ext uri="{28A0092B-C50C-407E-A947-70E740481C1C}">
+                          <a14:useLocalDpi xmlns:a14="http://schemas.microsoft.com/office/drawing/2010/main" val="0"/>
+                        </a:ext>
+                      </a:extLst>
+                    </a:blip>
+                    <a:stretch>
+                      <a:fillRect/>
+                    </a:stretch>
+                  </pic:blipFill>
+                  <pic:spPr>
+                    <a:xfrm>
+                      <a:off x="0" y="0"/>
+                      <a:ext cx="3592195" cy="3810000"/>
+                    </a:xfrm>
+                    <a:prstGeom prst="rect">
+                      <a:avLst/>
+                    </a:prstGeom>
+                  </pic:spPr>
+                </pic:pic>
+              </a:graphicData>
+            </a:graphic>
+            <wp14:sizeRelV relativeFrom="margin">
+              <wp14:pctHeight>0</wp14:pctHeight>
+            </wp14:sizeRelV>
+          </wp:anchor>
+        </w:drawing>
+      </w:r>
+      <w:r>
+        <w:rPr>
+          <w:u w:val="single"/>
+        </w:rPr>
+        <w:br w:type="textWrapping" w:clear="all"/>
+      </w:r>
+    </w:p>
+    <w:p>
+      <w:pPr>
+        <w:rPr>
+          <w:u w:val="single"/>
+        </w:rPr>
+      </w:pPr>
+      <w:r>
+        <w:rPr>
+          <w:noProof/>
+          <w:u w:val="single"/>
+        </w:rPr>
+        <w:drawing>
+          <wp:inline distT="0" distB="0" distL="0" distR="0" wp14:anchorId="2E76E6A7" wp14:editId="227B5D47">
+            <wp:extent cx="3451860" cy="3828753"/>
+            <wp:effectExtent l="0" t="0" r="0" b="635"/>
+            <wp:docPr id="1652556214" name="Picture 1" descr="A screenshot of a computer&#10;&#10;Description automatically generated"/>
+            <wp:cNvGraphicFramePr>
+              <a:graphicFrameLocks xmlns:a="http://schemas.openxmlformats.org/drawingml/2006/main" noChangeAspect="1"/>
+            </wp:cNvGraphicFramePr>
+            <a:graphic xmlns:a="http://schemas.openxmlformats.org/drawingml/2006/main">
+              <a:graphicData uri="http://schemas.openxmlformats.org/drawingml/2006/picture">
+                <pic:pic xmlns:pic="http://schemas.openxmlformats.org/drawingml/2006/picture">
+                  <pic:nvPicPr>
+                    <pic:cNvPr id="1652556214" name="Picture 1" descr="A screenshot of a computer&#10;&#10;Description automatically generated"/>
+                    <pic:cNvPicPr/>
+                  </pic:nvPicPr>
+                  <pic:blipFill>
+                    <a:blip r:embed="rId51"/>
+                    <a:stretch>
+                      <a:fillRect/>
+                    </a:stretch>
+                  </pic:blipFill>
+                  <pic:spPr>
+                    <a:xfrm>
+                      <a:off x="0" y="0"/>
+                      <a:ext cx="3461872" cy="3839858"/>
+                    </a:xfrm>
+                    <a:prstGeom prst="rect">
+                      <a:avLst/>
+                    </a:prstGeom>
+                  </pic:spPr>
+                </pic:pic>
+              </a:graphicData>
+            </a:graphic>
+          </wp:inline>
+        </w:drawing>
+      </w:r>
+    </w:p>
+    <w:p>
+      <w:pPr>
+        <w:rPr>
+          <w:u w:val="single"/>
+        </w:rPr>
+      </w:pPr>
+      <w:r>
+        <w:rPr>
+          <w:u w:val="single"/>
+        </w:rPr>
+        <w:lastRenderedPageBreak/>
+        <w:t>Cài đặt handler findOne:</w:t>
+      </w:r>
+    </w:p>
+    <w:p>
+      <w:r>
+        <w:rPr>
+          <w:noProof/>
+          <w:u w:val="single"/>
+        </w:rPr>
+        <w:drawing>
+          <wp:inline distT="0" distB="0" distL="0" distR="0" wp14:anchorId="71B620A4" wp14:editId="730F2817">
+            <wp:extent cx="5943600" cy="2540000"/>
+            <wp:effectExtent l="0" t="0" r="0" b="0"/>
+            <wp:docPr id="38" name="Picture 38" descr="A screen shot of a computer code&#10;&#10;Description automatically generated"/>
+            <wp:cNvGraphicFramePr>
+              <a:graphicFrameLocks xmlns:a="http://schemas.openxmlformats.org/drawingml/2006/main" noChangeAspect="1"/>
+            </wp:cNvGraphicFramePr>
+            <a:graphic xmlns:a="http://schemas.openxmlformats.org/drawingml/2006/main">
+              <a:graphicData uri="http://schemas.openxmlformats.org/drawingml/2006/picture">
+                <pic:pic xmlns:pic="http://schemas.openxmlformats.org/drawingml/2006/picture">
+                  <pic:nvPicPr>
+                    <pic:cNvPr id="38" name="Picture 38" descr="A screen shot of a computer code&#10;&#10;Description automatically generated"/>
+                    <pic:cNvPicPr/>
+                  </pic:nvPicPr>
+                  <pic:blipFill>
+                    <a:blip r:embed="rId52"/>
+                    <a:stretch>
+                      <a:fillRect/>
+                    </a:stretch>
+                  </pic:blipFill>
+                  <pic:spPr>
+                    <a:xfrm>
+                      <a:off x="0" y="0"/>
+                      <a:ext cx="5943600" cy="2540000"/>
+                    </a:xfrm>
+                    <a:prstGeom prst="rect">
+                      <a:avLst/>
+                    </a:prstGeom>
+                  </pic:spPr>
+                </pic:pic>
+              </a:graphicData>
+            </a:graphic>
+          </wp:inline>
+        </w:drawing>
+      </w:r>
+    </w:p>
+    <w:p>
+      <w:r>
+        <w:t>contactService.findById(id) tìm kiếm tài liệu theo Id. Phương thức findById(id) có thể được định nghĩa</w:t>
+      </w:r>
+      <w:r>
+        <w:t xml:space="preserve"> như sau.</w:t>
+      </w:r>
+    </w:p>
+    <w:p>
+      <w:pPr>
+        <w:rPr>
+          <w:u w:val="single"/>
+        </w:rPr>
+      </w:pPr>
+      <w:r>
+        <w:rPr>
+          <w:noProof/>
+          <w:u w:val="single"/>
+        </w:rPr>
+        <w:drawing>
+          <wp:inline distT="0" distB="0" distL="0" distR="0" wp14:anchorId="2781E594" wp14:editId="3D5135E8">
+            <wp:extent cx="5723116" cy="1333616"/>
+            <wp:effectExtent l="0" t="0" r="0" b="0"/>
+            <wp:docPr id="39" name="Picture 39" descr="A screen shot of a computer code&#10;&#10;Description automatically generated"/>
+            <wp:cNvGraphicFramePr>
+              <a:graphicFrameLocks xmlns:a="http://schemas.openxmlformats.org/drawingml/2006/main" noChangeAspect="1"/>
+            </wp:cNvGraphicFramePr>
+            <a:graphic xmlns:a="http://schemas.openxmlformats.org/drawingml/2006/main">
+              <a:graphicData uri="http://schemas.openxmlformats.org/drawingml/2006/picture">
+                <pic:pic xmlns:pic="http://schemas.openxmlformats.org/drawingml/2006/picture">
+                  <pic:nvPicPr>
+                    <pic:cNvPr id="39" name="Picture 39" descr="A screen shot of a computer code&#10;&#10;Description automatically generated"/>
+                    <pic:cNvPicPr/>
+                  </pic:nvPicPr>
+                  <pic:blipFill>
+                    <a:blip r:embed="rId53"/>
+                    <a:stretch>
+                      <a:fillRect/>
+                    </a:stretch>
+                  </pic:blipFill>
+                  <pic:spPr>
+                    <a:xfrm>
+                      <a:off x="0" y="0"/>
+                      <a:ext cx="5723116" cy="1333616"/>
+                    </a:xfrm>
+                    <a:prstGeom prst="rect">
+                      <a:avLst/>
+                    </a:prstGeom>
+                  </pic:spPr>
+                </pic:pic>
+              </a:graphicData>
+            </a:graphic>
+          </wp:inline>
+        </w:drawing>
+      </w:r>
+    </w:p>
+    <w:p>
+      <w:r>
+        <w:br w:type="page"/>
+      </w:r>
+    </w:p>
+    <w:p>
+      <w:r>
+        <w:lastRenderedPageBreak/>
+        <w:t>Dùng Postman hoặc curl kiểm tra handler hoạt động đúng.</w:t>
+      </w:r>
+    </w:p>
+    <w:p>
+      <w:r>
+        <w:rPr>
+          <w:noProof/>
+        </w:rPr>
+        <w:drawing>
+          <wp:inline distT="0" distB="0" distL="0" distR="0" wp14:anchorId="6F8DE8A2" wp14:editId="32228983">
+            <wp:extent cx="4172402" cy="3322320"/>
+            <wp:effectExtent l="0" t="0" r="0" b="0"/>
+            <wp:docPr id="1203058241" name="Picture 1" descr="A screenshot of a computer&#10;&#10;Description automatically generated"/>
+            <wp:cNvGraphicFramePr>
+              <a:graphicFrameLocks xmlns:a="http://schemas.openxmlformats.org/drawingml/2006/main" noChangeAspect="1"/>
+            </wp:cNvGraphicFramePr>
+            <a:graphic xmlns:a="http://schemas.openxmlformats.org/drawingml/2006/main">
+              <a:graphicData uri="http://schemas.openxmlformats.org/drawingml/2006/picture">
+                <pic:pic xmlns:pic="http://schemas.openxmlformats.org/drawingml/2006/picture">
+                  <pic:nvPicPr>
+                    <pic:cNvPr id="1203058241" name="Picture 1" descr="A screenshot of a computer&#10;&#10;Description automatically generated"/>
+                    <pic:cNvPicPr/>
+                  </pic:nvPicPr>
+                  <pic:blipFill>
+                    <a:blip r:embed="rId54"/>
+                    <a:stretch>
+                      <a:fillRect/>
+                    </a:stretch>
+                  </pic:blipFill>
+                  <pic:spPr>
+                    <a:xfrm>
+                      <a:off x="0" y="0"/>
+                      <a:ext cx="4176308" cy="3325431"/>
+                    </a:xfrm>
+                    <a:prstGeom prst="rect">
+                      <a:avLst/>
+                    </a:prstGeom>
+                  </pic:spPr>
+                </pic:pic>
+              </a:graphicData>
+            </a:graphic>
+          </wp:inline>
+        </w:drawing>
+      </w:r>
+    </w:p>
+    <w:p>
+      <w:r>
+        <w:rPr>
+          <w:noProof/>
+        </w:rPr>
+        <w:drawing>
+          <wp:anchor distT="0" distB="0" distL="114300" distR="114300" simplePos="0" relativeHeight="251661312" behindDoc="0" locked="0" layoutInCell="1" allowOverlap="1" wp14:anchorId="72022766" wp14:editId="57AE78D4">
+            <wp:simplePos x="914400" y="4663440"/>
+            <wp:positionH relativeFrom="column">
+              <wp:align>left</wp:align>
+            </wp:positionH>
+            <wp:positionV relativeFrom="paragraph">
+              <wp:align>top</wp:align>
+            </wp:positionV>
+            <wp:extent cx="4146694" cy="3261360"/>
+            <wp:effectExtent l="0" t="0" r="6350" b="0"/>
+            <wp:wrapSquare wrapText="bothSides"/>
+            <wp:docPr id="1340611601" name="Picture 1" descr="A screenshot of a computer&#10;&#10;Description automatically generated"/>
+            <wp:cNvGraphicFramePr>
+              <a:graphicFrameLocks xmlns:a="http://schemas.openxmlformats.org/drawingml/2006/main" noChangeAspect="1"/>
+            </wp:cNvGraphicFramePr>
+            <a:graphic xmlns:a="http://schemas.openxmlformats.org/drawingml/2006/main">
+              <a:graphicData uri="http://schemas.openxmlformats.org/drawingml/2006/picture">
+                <pic:pic xmlns:pic="http://schemas.openxmlformats.org/drawingml/2006/picture">
+                  <pic:nvPicPr>
+                    <pic:cNvPr id="1340611601" name="Picture 1" descr="A screenshot of a computer&#10;&#10;Description automatically generated"/>
+                    <pic:cNvPicPr/>
+                  </pic:nvPicPr>
+                  <pic:blipFill>
+                    <a:blip r:embed="rId55">
+                      <a:extLst>
+                        <a:ext uri="{28A0092B-C50C-407E-A947-70E740481C1C}">
+                          <a14:useLocalDpi xmlns:a14="http://schemas.microsoft.com/office/drawing/2010/main" val="0"/>
+                        </a:ext>
+                      </a:extLst>
+                    </a:blip>
+                    <a:stretch>
+                      <a:fillRect/>
+                    </a:stretch>
+                  </pic:blipFill>
+                  <pic:spPr>
+                    <a:xfrm>
+                      <a:off x="0" y="0"/>
+                      <a:ext cx="4146694" cy="3261360"/>
+                    </a:xfrm>
+                    <a:prstGeom prst="rect">
+                      <a:avLst/>
+                    </a:prstGeom>
+                  </pic:spPr>
+                </pic:pic>
+              </a:graphicData>
+            </a:graphic>
+          </wp:anchor>
+        </w:drawing>
+      </w:r>
+    </w:p>
+    <w:p/>
+    <w:p/>
+    <w:p/>
+    <w:p/>
+    <w:p/>
+    <w:p/>
+    <w:p/>
+    <w:p/>
+    <w:p/>
+    <w:p/>
+    <w:p/>
+    <w:p/>
+    <w:p>
+      <w:r>
+        <w:br w:type="textWrapping" w:clear="all"/>
+      </w:r>
+    </w:p>
+    <w:p>
+      <w:pPr>
+        <w:rPr>
+          <w:u w:val="single"/>
+        </w:rPr>
+      </w:pPr>
+      <w:r>
+        <w:rPr>
+          <w:u w:val="single"/>
+        </w:rPr>
+        <w:lastRenderedPageBreak/>
+        <w:t xml:space="preserve">Cài đặt handler </w:t>
+      </w:r>
+      <w:r>
+        <w:rPr>
+          <w:u w:val="single"/>
+        </w:rPr>
+        <w:t>update</w:t>
+      </w:r>
+      <w:r>
+        <w:rPr>
+          <w:u w:val="single"/>
+        </w:rPr>
+        <w:t>:</w:t>
+      </w:r>
+    </w:p>
+    <w:p>
+      <w:pPr>
+        <w:rPr>
+          <w:u w:val="single"/>
+        </w:rPr>
+      </w:pPr>
+      <w:r>
+        <w:rPr>
+          <w:noProof/>
+          <w:u w:val="single"/>
+        </w:rPr>
+        <w:drawing>
+          <wp:inline distT="0" distB="0" distL="0" distR="0" wp14:anchorId="5B5E31C2" wp14:editId="47A7CA06">
+            <wp:extent cx="5943600" cy="3277235"/>
+            <wp:effectExtent l="0" t="0" r="0" b="0"/>
+            <wp:docPr id="43" name="Picture 43" descr="A screen shot of a computer program&#10;&#10;Description automatically generated"/>
+            <wp:cNvGraphicFramePr>
+              <a:graphicFrameLocks xmlns:a="http://schemas.openxmlformats.org/drawingml/2006/main" noChangeAspect="1"/>
+            </wp:cNvGraphicFramePr>
+            <a:graphic xmlns:a="http://schemas.openxmlformats.org/drawingml/2006/main">
+              <a:graphicData uri="http://schemas.openxmlformats.org/drawingml/2006/picture">
+                <pic:pic xmlns:pic="http://schemas.openxmlformats.org/drawingml/2006/picture">
+                  <pic:nvPicPr>
+                    <pic:cNvPr id="43" name="Picture 43" descr="A screen shot of a computer program&#10;&#10;Description automatically generated"/>
+                    <pic:cNvPicPr/>
+                  </pic:nvPicPr>
+                  <pic:blipFill>
+                    <a:blip r:embed="rId56"/>
+                    <a:stretch>
+                      <a:fillRect/>
+                    </a:stretch>
+                  </pic:blipFill>
+                  <pic:spPr>
+                    <a:xfrm>
+                      <a:off x="0" y="0"/>
+                      <a:ext cx="5943600" cy="3277235"/>
+                    </a:xfrm>
+                    <a:prstGeom prst="rect">
+                      <a:avLst/>
+                    </a:prstGeom>
+                  </pic:spPr>
+                </pic:pic>
+              </a:graphicData>
+            </a:graphic>
+          </wp:inline>
+        </w:drawing>
+      </w:r>
+    </w:p>
+    <w:p>
+      <w:pPr>
+        <w:rPr>
+          <w:u w:val="single"/>
+        </w:rPr>
+      </w:pPr>
+      <w:r>
+        <w:rPr>
+          <w:noProof/>
+          <w:u w:val="single"/>
+        </w:rPr>
+        <w:drawing>
+          <wp:inline distT="0" distB="0" distL="0" distR="0" wp14:anchorId="0AFE2D43" wp14:editId="541B1817">
+            <wp:extent cx="5723116" cy="2583404"/>
+            <wp:effectExtent l="0" t="0" r="0" b="7620"/>
+            <wp:docPr id="48" name="Picture 48" descr="A screen shot of a computer code&#10;&#10;Description automatically generated"/>
+            <wp:cNvGraphicFramePr>
+              <a:graphicFrameLocks xmlns:a="http://schemas.openxmlformats.org/drawingml/2006/main" noChangeAspect="1"/>
+            </wp:cNvGraphicFramePr>
+            <a:graphic xmlns:a="http://schemas.openxmlformats.org/drawingml/2006/main">
+              <a:graphicData uri="http://schemas.openxmlformats.org/drawingml/2006/picture">
+                <pic:pic xmlns:pic="http://schemas.openxmlformats.org/drawingml/2006/picture">
+                  <pic:nvPicPr>
+                    <pic:cNvPr id="48" name="Picture 48" descr="A screen shot of a computer code&#10;&#10;Description automatically generated"/>
+                    <pic:cNvPicPr/>
+                  </pic:nvPicPr>
+                  <pic:blipFill>
+                    <a:blip r:embed="rId57"/>
+                    <a:stretch>
+                      <a:fillRect/>
+                    </a:stretch>
+                  </pic:blipFill>
+                  <pic:spPr>
+                    <a:xfrm>
+                      <a:off x="0" y="0"/>
+                      <a:ext cx="5723116" cy="2583404"/>
+                    </a:xfrm>
+                    <a:prstGeom prst="rect">
+                      <a:avLst/>
+                    </a:prstGeom>
+                  </pic:spPr>
+                </pic:pic>
+              </a:graphicData>
+            </a:graphic>
+          </wp:inline>
+        </w:drawing>
+      </w:r>
+    </w:p>
+    <w:p>
+      <w:r>
+        <w:br w:type="page"/>
+      </w:r>
+    </w:p>
+    <w:p>
+      <w:r>
+        <w:lastRenderedPageBreak/>
+        <w:t>Dùng Postman hoặc curl kiểm tra handler hoạt động đúng.</w:t>
+      </w:r>
+    </w:p>
+    <w:p>
+      <w:pPr>
+        <w:rPr>
+          <w:u w:val="single"/>
+        </w:rPr>
+      </w:pPr>
+      <w:r>
+        <w:rPr>
+          <w:noProof/>
+          <w:u w:val="single"/>
+        </w:rPr>
+        <w:drawing>
+          <wp:inline distT="0" distB="0" distL="0" distR="0" wp14:anchorId="2E77FF67" wp14:editId="4C8DCC1D">
+            <wp:extent cx="5943600" cy="2345055"/>
+            <wp:effectExtent l="0" t="0" r="0" b="0"/>
+            <wp:docPr id="891845361" name="Picture 1" descr="A screenshot of a computer&#10;&#10;Description automatically generated"/>
+            <wp:cNvGraphicFramePr>
+              <a:graphicFrameLocks xmlns:a="http://schemas.openxmlformats.org/drawingml/2006/main" noChangeAspect="1"/>
+            </wp:cNvGraphicFramePr>
+            <a:graphic xmlns:a="http://schemas.openxmlformats.org/drawingml/2006/main">
+              <a:graphicData uri="http://schemas.openxmlformats.org/drawingml/2006/picture">
+                <pic:pic xmlns:pic="http://schemas.openxmlformats.org/drawingml/2006/picture">
+                  <pic:nvPicPr>
+                    <pic:cNvPr id="891845361" name="Picture 1" descr="A screenshot of a computer&#10;&#10;Description automatically generated"/>
+                    <pic:cNvPicPr/>
+                  </pic:nvPicPr>
+                  <pic:blipFill>
+                    <a:blip r:embed="rId58"/>
+                    <a:stretch>
+                      <a:fillRect/>
+                    </a:stretch>
+                  </pic:blipFill>
+                  <pic:spPr>
+                    <a:xfrm>
+                      <a:off x="0" y="0"/>
+                      <a:ext cx="5943600" cy="2345055"/>
+                    </a:xfrm>
+                    <a:prstGeom prst="rect">
+                      <a:avLst/>
+                    </a:prstGeom>
+                  </pic:spPr>
+                </pic:pic>
+              </a:graphicData>
+            </a:graphic>
+          </wp:inline>
+        </w:drawing>
+      </w:r>
+    </w:p>
+    <w:p>
+      <w:pPr>
+        <w:rPr>
+          <w:u w:val="single"/>
+        </w:rPr>
+      </w:pPr>
+      <w:r>
+        <w:rPr>
+          <w:noProof/>
+          <w:u w:val="single"/>
+        </w:rPr>
+        <w:drawing>
+          <wp:inline distT="0" distB="0" distL="0" distR="0" wp14:anchorId="76DC4920" wp14:editId="7BEE5399">
+            <wp:extent cx="5943600" cy="2464435"/>
+            <wp:effectExtent l="0" t="0" r="0" b="0"/>
+            <wp:docPr id="1706902884" name="Picture 1" descr="A screenshot of a computer&#10;&#10;Description automatically generated"/>
+            <wp:cNvGraphicFramePr>
+              <a:graphicFrameLocks xmlns:a="http://schemas.openxmlformats.org/drawingml/2006/main" noChangeAspect="1"/>
+            </wp:cNvGraphicFramePr>
+            <a:graphic xmlns:a="http://schemas.openxmlformats.org/drawingml/2006/main">
+              <a:graphicData uri="http://schemas.openxmlformats.org/drawingml/2006/picture">
+                <pic:pic xmlns:pic="http://schemas.openxmlformats.org/drawingml/2006/picture">
+                  <pic:nvPicPr>
+                    <pic:cNvPr id="1706902884" name="Picture 1" descr="A screenshot of a computer&#10;&#10;Description automatically generated"/>
+                    <pic:cNvPicPr/>
+                  </pic:nvPicPr>
+                  <pic:blipFill>
+                    <a:blip r:embed="rId59"/>
+                    <a:stretch>
+                      <a:fillRect/>
+                    </a:stretch>
+                  </pic:blipFill>
+                  <pic:spPr>
+                    <a:xfrm>
+                      <a:off x="0" y="0"/>
+                      <a:ext cx="5943600" cy="2464435"/>
+                    </a:xfrm>
+                    <a:prstGeom prst="rect">
+                      <a:avLst/>
+                    </a:prstGeom>
+                  </pic:spPr>
+                </pic:pic>
+              </a:graphicData>
+            </a:graphic>
+          </wp:inline>
+        </w:drawing>
+      </w:r>
+    </w:p>
+    <w:p>
+      <w:pPr>
+        <w:rPr>
+          <w:u w:val="single"/>
+        </w:rPr>
+      </w:pPr>
+      <w:r>
+        <w:rPr>
+          <w:noProof/>
+          <w:u w:val="single"/>
+        </w:rPr>
+        <w:drawing>
+          <wp:inline distT="0" distB="0" distL="0" distR="0" wp14:anchorId="010A01E8" wp14:editId="77F7D55A">
+            <wp:extent cx="5601482" cy="1619476"/>
+            <wp:effectExtent l="0" t="0" r="0" b="0"/>
+            <wp:docPr id="2044111909" name="Picture 1" descr="A screenshot of a computer&#10;&#10;Description automatically generated"/>
+            <wp:cNvGraphicFramePr>
+              <a:graphicFrameLocks xmlns:a="http://schemas.openxmlformats.org/drawingml/2006/main" noChangeAspect="1"/>
+            </wp:cNvGraphicFramePr>
+            <a:graphic xmlns:a="http://schemas.openxmlformats.org/drawingml/2006/main">
+              <a:graphicData uri="http://schemas.openxmlformats.org/drawingml/2006/picture">
+                <pic:pic xmlns:pic="http://schemas.openxmlformats.org/drawingml/2006/picture">
+                  <pic:nvPicPr>
+                    <pic:cNvPr id="2044111909" name="Picture 1" descr="A screenshot of a computer&#10;&#10;Description automatically generated"/>
+                    <pic:cNvPicPr/>
+                  </pic:nvPicPr>
+                  <pic:blipFill>
+                    <a:blip r:embed="rId60"/>
+                    <a:stretch>
+                      <a:fillRect/>
+                    </a:stretch>
+                  </pic:blipFill>
+                  <pic:spPr>
+                    <a:xfrm>
+                      <a:off x="0" y="0"/>
+                      <a:ext cx="5601482" cy="1619476"/>
+                    </a:xfrm>
+                    <a:prstGeom prst="rect">
+                      <a:avLst/>
+                    </a:prstGeom>
+                  </pic:spPr>
+                </pic:pic>
+              </a:graphicData>
+            </a:graphic>
+          </wp:inline>
+        </w:drawing>
+      </w:r>
+    </w:p>
+    <w:p>
+      <w:pPr>
+        <w:rPr>
+          <w:u w:val="single"/>
+        </w:rPr>
+      </w:pPr>
+      <w:r>
+        <w:rPr>
+          <w:u w:val="single"/>
+        </w:rPr>
+        <w:br w:type="page"/>
+      </w:r>
+    </w:p>
+    <w:p>
+      <w:pPr>
+        <w:rPr>
+          <w:u w:val="single"/>
+        </w:rPr>
+      </w:pPr>
+      <w:r>
+        <w:rPr>
+          <w:u w:val="single"/>
+        </w:rPr>
+        <w:lastRenderedPageBreak/>
+        <w:t>Cài đặt handler delete:</w:t>
+      </w:r>
+    </w:p>
+    <w:p>
+      <w:pPr>
+        <w:rPr>
+          <w:u w:val="single"/>
+        </w:rPr>
+      </w:pPr>
+      <w:r>
+        <w:rPr>
+          <w:noProof/>
+          <w:u w:val="single"/>
+        </w:rPr>
+        <w:drawing>
+          <wp:inline distT="0" distB="0" distL="0" distR="0" wp14:anchorId="79C0E71D" wp14:editId="786F2DDB">
+            <wp:extent cx="5943600" cy="2584450"/>
+            <wp:effectExtent l="0" t="0" r="0" b="6350"/>
+            <wp:docPr id="46" name="Picture 46" descr="A screen shot of a computer program&#10;&#10;Description automatically generated"/>
+            <wp:cNvGraphicFramePr>
+              <a:graphicFrameLocks xmlns:a="http://schemas.openxmlformats.org/drawingml/2006/main" noChangeAspect="1"/>
+            </wp:cNvGraphicFramePr>
+            <a:graphic xmlns:a="http://schemas.openxmlformats.org/drawingml/2006/main">
+              <a:graphicData uri="http://schemas.openxmlformats.org/drawingml/2006/picture">
+                <pic:pic xmlns:pic="http://schemas.openxmlformats.org/drawingml/2006/picture">
+                  <pic:nvPicPr>
+                    <pic:cNvPr id="46" name="Picture 46" descr="A screen shot of a computer program&#10;&#10;Description automatically generated"/>
+                    <pic:cNvPicPr/>
+                  </pic:nvPicPr>
+                  <pic:blipFill>
+                    <a:blip r:embed="rId61"/>
+                    <a:stretch>
+                      <a:fillRect/>
+                    </a:stretch>
+                  </pic:blipFill>
+                  <pic:spPr>
+                    <a:xfrm>
+                      <a:off x="0" y="0"/>
+                      <a:ext cx="5943600" cy="2584450"/>
+                    </a:xfrm>
+                    <a:prstGeom prst="rect">
+                      <a:avLst/>
+                    </a:prstGeom>
+                  </pic:spPr>
+                </pic:pic>
+              </a:graphicData>
+            </a:graphic>
+          </wp:inline>
+        </w:drawing>
+      </w:r>
+    </w:p>
+    <w:p>
+      <w:pPr>
+        <w:rPr>
+          <w:u w:val="single"/>
+        </w:rPr>
+      </w:pPr>
+      <w:r>
+        <w:rPr>
+          <w:noProof/>
+          <w:u w:val="single"/>
+        </w:rPr>
+        <w:drawing>
+          <wp:inline distT="0" distB="0" distL="0" distR="0" wp14:anchorId="5C3F212B" wp14:editId="7CE85D23">
+            <wp:extent cx="5616427" cy="1303133"/>
+            <wp:effectExtent l="0" t="0" r="3810" b="0"/>
+            <wp:docPr id="49" name="Picture 49" descr="A screen shot of a computer code&#10;&#10;Description automatically generated"/>
+            <wp:cNvGraphicFramePr>
+              <a:graphicFrameLocks xmlns:a="http://schemas.openxmlformats.org/drawingml/2006/main" noChangeAspect="1"/>
+            </wp:cNvGraphicFramePr>
+            <a:graphic xmlns:a="http://schemas.openxmlformats.org/drawingml/2006/main">
+              <a:graphicData uri="http://schemas.openxmlformats.org/drawingml/2006/picture">
+                <pic:pic xmlns:pic="http://schemas.openxmlformats.org/drawingml/2006/picture">
+                  <pic:nvPicPr>
+                    <pic:cNvPr id="49" name="Picture 49" descr="A screen shot of a computer code&#10;&#10;Description automatically generated"/>
+                    <pic:cNvPicPr/>
+                  </pic:nvPicPr>
+                  <pic:blipFill>
+                    <a:blip r:embed="rId62"/>
+                    <a:stretch>
+                      <a:fillRect/>
+                    </a:stretch>
+                  </pic:blipFill>
+                  <pic:spPr>
+                    <a:xfrm>
+                      <a:off x="0" y="0"/>
+                      <a:ext cx="5616427" cy="1303133"/>
+                    </a:xfrm>
+                    <a:prstGeom prst="rect">
+                      <a:avLst/>
+                    </a:prstGeom>
+                  </pic:spPr>
+                </pic:pic>
+              </a:graphicData>
+            </a:graphic>
+          </wp:inline>
+        </w:drawing>
+      </w:r>
+    </w:p>
+    <w:p>
+      <w:r>
+        <w:t>Dùng Postman hoặc curl kiểm tra handler hoạt động đúng.</w:t>
+      </w:r>
+    </w:p>
+    <w:p>
+      <w:r>
+        <w:rPr>
+          <w:noProof/>
+        </w:rPr>
+        <w:drawing>
+          <wp:inline distT="0" distB="0" distL="0" distR="0" wp14:anchorId="794A04D8" wp14:editId="27A8B97F">
+            <wp:extent cx="4578253" cy="3147060"/>
+            <wp:effectExtent l="0" t="0" r="0" b="0"/>
+            <wp:docPr id="1332845665" name="Picture 1" descr="A screenshot of a computer&#10;&#10;Description automatically generated"/>
+            <wp:cNvGraphicFramePr>
+              <a:graphicFrameLocks xmlns:a="http://schemas.openxmlformats.org/drawingml/2006/main" noChangeAspect="1"/>
+            </wp:cNvGraphicFramePr>
+            <a:graphic xmlns:a="http://schemas.openxmlformats.org/drawingml/2006/main">
+              <a:graphicData uri="http://schemas.openxmlformats.org/drawingml/2006/picture">
+                <pic:pic xmlns:pic="http://schemas.openxmlformats.org/drawingml/2006/picture">
+                  <pic:nvPicPr>
+                    <pic:cNvPr id="1332845665" name="Picture 1" descr="A screenshot of a computer&#10;&#10;Description automatically generated"/>
+                    <pic:cNvPicPr/>
+                  </pic:nvPicPr>
+                  <pic:blipFill>
+                    <a:blip r:embed="rId63"/>
+                    <a:stretch>
+                      <a:fillRect/>
+                    </a:stretch>
+                  </pic:blipFill>
+                  <pic:spPr>
+                    <a:xfrm>
+                      <a:off x="0" y="0"/>
+                      <a:ext cx="4589055" cy="3154485"/>
+                    </a:xfrm>
+                    <a:prstGeom prst="rect">
+                      <a:avLst/>
+                    </a:prstGeom>
+                  </pic:spPr>
+                </pic:pic>
+              </a:graphicData>
+            </a:graphic>
+          </wp:inline>
+        </w:drawing>
+      </w:r>
+    </w:p>
+    <w:p>
+      <w:r>
+        <w:rPr>
+          <w:u w:val="single"/>
+        </w:rPr>
+        <w:lastRenderedPageBreak/>
+        <w:t>Cài đặt handler findAllFavorite:</w:t>
+      </w:r>
+    </w:p>
+    <w:p>
+      <w:pPr>
+        <w:rPr>
+          <w:u w:val="single"/>
+        </w:rPr>
+      </w:pPr>
+      <w:r>
+        <w:rPr>
+          <w:noProof/>
+          <w:u w:val="single"/>
+        </w:rPr>
+        <w:drawing>
+          <wp:inline distT="0" distB="0" distL="0" distR="0" wp14:anchorId="0EE10DB0" wp14:editId="6AD6D687">
+            <wp:extent cx="5943600" cy="2030095"/>
+            <wp:effectExtent l="0" t="0" r="0" b="8255"/>
+            <wp:docPr id="44" name="Picture 44" descr="A screen shot of a computer code&#10;&#10;Description automatically generated"/>
+            <wp:cNvGraphicFramePr>
+              <a:graphicFrameLocks xmlns:a="http://schemas.openxmlformats.org/drawingml/2006/main" noChangeAspect="1"/>
+            </wp:cNvGraphicFramePr>
+            <a:graphic xmlns:a="http://schemas.openxmlformats.org/drawingml/2006/main">
+              <a:graphicData uri="http://schemas.openxmlformats.org/drawingml/2006/picture">
+                <pic:pic xmlns:pic="http://schemas.openxmlformats.org/drawingml/2006/picture">
+                  <pic:nvPicPr>
+                    <pic:cNvPr id="44" name="Picture 44" descr="A screen shot of a computer code&#10;&#10;Description automatically generated"/>
+                    <pic:cNvPicPr/>
+                  </pic:nvPicPr>
+                  <pic:blipFill>
+                    <a:blip r:embed="rId64"/>
+                    <a:stretch>
+                      <a:fillRect/>
+                    </a:stretch>
+                  </pic:blipFill>
+                  <pic:spPr>
+                    <a:xfrm>
+                      <a:off x="0" y="0"/>
+                      <a:ext cx="5943600" cy="2030095"/>
+                    </a:xfrm>
+                    <a:prstGeom prst="rect">
+                      <a:avLst/>
+                    </a:prstGeom>
+                  </pic:spPr>
+                </pic:pic>
+              </a:graphicData>
+            </a:graphic>
+          </wp:inline>
+        </w:drawing>
+      </w:r>
+    </w:p>
+    <w:p>
+      <w:pPr>
+        <w:rPr>
+          <w:u w:val="single"/>
+        </w:rPr>
+      </w:pPr>
+      <w:r>
+        <w:rPr>
+          <w:noProof/>
+          <w:u w:val="single"/>
+        </w:rPr>
+        <w:drawing>
+          <wp:inline distT="0" distB="0" distL="0" distR="0" wp14:anchorId="4EF0DEB8" wp14:editId="099D256B">
+            <wp:extent cx="4503810" cy="655377"/>
+            <wp:effectExtent l="0" t="0" r="0" b="0"/>
+            <wp:docPr id="47" name="Picture 47" descr="A computer screen shot of a computer screen&#10;&#10;Description automatically generated"/>
+            <wp:cNvGraphicFramePr>
+              <a:graphicFrameLocks xmlns:a="http://schemas.openxmlformats.org/drawingml/2006/main" noChangeAspect="1"/>
+            </wp:cNvGraphicFramePr>
+            <a:graphic xmlns:a="http://schemas.openxmlformats.org/drawingml/2006/main">
+              <a:graphicData uri="http://schemas.openxmlformats.org/drawingml/2006/picture">
+                <pic:pic xmlns:pic="http://schemas.openxmlformats.org/drawingml/2006/picture">
+                  <pic:nvPicPr>
+                    <pic:cNvPr id="47" name="Picture 47" descr="A computer screen shot of a computer screen&#10;&#10;Description automatically generated"/>
+                    <pic:cNvPicPr/>
+                  </pic:nvPicPr>
+                  <pic:blipFill>
+                    <a:blip r:embed="rId65"/>
+                    <a:stretch>
+                      <a:fillRect/>
+                    </a:stretch>
+                  </pic:blipFill>
+                  <pic:spPr>
+                    <a:xfrm>
+                      <a:off x="0" y="0"/>
+                      <a:ext cx="4503810" cy="655377"/>
+                    </a:xfrm>
+                    <a:prstGeom prst="rect">
+                      <a:avLst/>
+                    </a:prstGeom>
+                  </pic:spPr>
+                </pic:pic>
+              </a:graphicData>
+            </a:graphic>
+          </wp:inline>
+        </w:drawing>
+      </w:r>
+    </w:p>
+    <w:p>
+      <w:pPr>
+        <w:rPr>
+          <w:rFonts w:eastAsiaTheme="majorEastAsia" w:cstheme="majorBidi"/>
+          <w:b/>
+          <w:szCs w:val="26"/>
+        </w:rPr>
+      </w:pPr>
+      <w:r>
+        <w:t>Dùng Postman hoặc curl kiểm tra handler hoạt động đúng.</w:t>
+      </w:r>
+    </w:p>
+    <w:p>
+      <w:pPr>
+        <w:rPr>
+          <w:rFonts w:eastAsiaTheme="majorEastAsia" w:cstheme="majorBidi"/>
+          <w:b/>
+          <w:szCs w:val="26"/>
+        </w:rPr>
+      </w:pPr>
+      <w:r>
+        <w:rPr>
+          <w:rFonts w:eastAsiaTheme="majorEastAsia" w:cstheme="majorBidi"/>
+          <w:b/>
+          <w:noProof/>
+          <w:szCs w:val="26"/>
+        </w:rPr>
+        <w:drawing>
+          <wp:inline distT="0" distB="0" distL="0" distR="0" wp14:anchorId="6CB134EA" wp14:editId="6547D3F1">
+            <wp:extent cx="4014184" cy="4495800"/>
+            <wp:effectExtent l="0" t="0" r="5715" b="0"/>
+            <wp:docPr id="584395121" name="Picture 1" descr="A screenshot of a computer&#10;&#10;Description automatically generated"/>
+            <wp:cNvGraphicFramePr>
+              <a:graphicFrameLocks xmlns:a="http://schemas.openxmlformats.org/drawingml/2006/main" noChangeAspect="1"/>
+            </wp:cNvGraphicFramePr>
+            <a:graphic xmlns:a="http://schemas.openxmlformats.org/drawingml/2006/main">
+              <a:graphicData uri="http://schemas.openxmlformats.org/drawingml/2006/picture">
+                <pic:pic xmlns:pic="http://schemas.openxmlformats.org/drawingml/2006/picture">
+                  <pic:nvPicPr>
+                    <pic:cNvPr id="584395121" name="Picture 1" descr="A screenshot of a computer&#10;&#10;Description automatically generated"/>
+                    <pic:cNvPicPr/>
+                  </pic:nvPicPr>
+                  <pic:blipFill>
+                    <a:blip r:embed="rId66"/>
+                    <a:stretch>
+                      <a:fillRect/>
+                    </a:stretch>
+                  </pic:blipFill>
+                  <pic:spPr>
+                    <a:xfrm>
+                      <a:off x="0" y="0"/>
+                      <a:ext cx="4017341" cy="4499336"/>
+                    </a:xfrm>
+                    <a:prstGeom prst="rect">
+                      <a:avLst/>
+                    </a:prstGeom>
+                  </pic:spPr>
+                </pic:pic>
+              </a:graphicData>
+            </a:graphic>
+          </wp:inline>
+        </w:drawing>
+      </w:r>
+    </w:p>
+    <w:p>
+      <w:pPr>
+        <w:rPr>
+          <w:rFonts w:eastAsiaTheme="majorEastAsia" w:cstheme="majorBidi"/>
+          <w:b/>
+          <w:szCs w:val="26"/>
+        </w:rPr>
+      </w:pPr>
+      <w:r>
+        <w:rPr>
+          <w:rFonts w:eastAsiaTheme="majorEastAsia" w:cstheme="majorBidi"/>
+          <w:szCs w:val="26"/>
+          <w:u w:val="single"/>
+        </w:rPr>
+        <w:lastRenderedPageBreak/>
+        <w:t>Cài đặt handler deleteAll:</w:t>
+      </w:r>
+    </w:p>
+    <w:p>
+      <w:pPr>
+        <w:rPr>
+          <w:rFonts w:eastAsiaTheme="majorEastAsia" w:cstheme="majorBidi"/>
+          <w:b/>
+          <w:szCs w:val="26"/>
+        </w:rPr>
+      </w:pPr>
+      <w:r>
+        <w:rPr>
+          <w:rFonts w:eastAsiaTheme="majorEastAsia" w:cstheme="majorBidi"/>
+          <w:b/>
+          <w:noProof/>
+          <w:szCs w:val="26"/>
+        </w:rPr>
+        <w:drawing>
+          <wp:inline distT="0" distB="0" distL="0" distR="0" wp14:anchorId="0F9AA3CA" wp14:editId="3A8A2AB0">
+            <wp:extent cx="5943600" cy="2392680"/>
+            <wp:effectExtent l="0" t="0" r="0" b="7620"/>
+            <wp:docPr id="53" name="Picture 53" descr="A screen shot of a computer program&#10;&#10;Description automatically generated"/>
+            <wp:cNvGraphicFramePr>
+              <a:graphicFrameLocks xmlns:a="http://schemas.openxmlformats.org/drawingml/2006/main" noChangeAspect="1"/>
+            </wp:cNvGraphicFramePr>
+            <a:graphic xmlns:a="http://schemas.openxmlformats.org/drawingml/2006/main">
+              <a:graphicData uri="http://schemas.openxmlformats.org/drawingml/2006/picture">
+                <pic:pic xmlns:pic="http://schemas.openxmlformats.org/drawingml/2006/picture">
+                  <pic:nvPicPr>
+                    <pic:cNvPr id="53" name="Picture 53" descr="A screen shot of a computer program&#10;&#10;Description automatically generated"/>
+                    <pic:cNvPicPr/>
+                  </pic:nvPicPr>
+                  <pic:blipFill>
+                    <a:blip r:embed="rId67"/>
+                    <a:stretch>
+                      <a:fillRect/>
+                    </a:stretch>
+                  </pic:blipFill>
+                  <pic:spPr>
+                    <a:xfrm>
+                      <a:off x="0" y="0"/>
+                      <a:ext cx="5943600" cy="2392680"/>
+                    </a:xfrm>
+                    <a:prstGeom prst="rect">
+                      <a:avLst/>
+                    </a:prstGeom>
+                  </pic:spPr>
+                </pic:pic>
+              </a:graphicData>
+            </a:graphic>
+          </wp:inline>
+        </w:drawing>
+      </w:r>
+    </w:p>
+    <w:p>
+      <w:pPr>
+        <w:rPr>
+          <w:rFonts w:eastAsiaTheme="majorEastAsia" w:cstheme="majorBidi"/>
+          <w:b/>
+          <w:szCs w:val="26"/>
+        </w:rPr>
+      </w:pPr>
+      <w:r>
+        <w:rPr>
+          <w:rFonts w:eastAsiaTheme="majorEastAsia" w:cstheme="majorBidi"/>
+          <w:b/>
+          <w:noProof/>
+          <w:szCs w:val="26"/>
+        </w:rPr>
+        <w:drawing>
+          <wp:inline distT="0" distB="0" distL="0" distR="0" wp14:anchorId="61948584" wp14:editId="19D30228">
+            <wp:extent cx="5022015" cy="861135"/>
+            <wp:effectExtent l="0" t="0" r="7620" b="0"/>
+            <wp:docPr id="54" name="Picture 54" descr="A black screen with colorful text&#10;&#10;Description automatically generated"/>
+            <wp:cNvGraphicFramePr>
+              <a:graphicFrameLocks xmlns:a="http://schemas.openxmlformats.org/drawingml/2006/main" noChangeAspect="1"/>
+            </wp:cNvGraphicFramePr>
+            <a:graphic xmlns:a="http://schemas.openxmlformats.org/drawingml/2006/main">
+              <a:graphicData uri="http://schemas.openxmlformats.org/drawingml/2006/picture">
+                <pic:pic xmlns:pic="http://schemas.openxmlformats.org/drawingml/2006/picture">
+                  <pic:nvPicPr>
+                    <pic:cNvPr id="54" name="Picture 54" descr="A black screen with colorful text&#10;&#10;Description automatically generated"/>
+                    <pic:cNvPicPr/>
+                  </pic:nvPicPr>
+                  <pic:blipFill>
+                    <a:blip r:embed="rId68"/>
+                    <a:stretch>
+                      <a:fillRect/>
+                    </a:stretch>
+                  </pic:blipFill>
+                  <pic:spPr>
+                    <a:xfrm>
+                      <a:off x="0" y="0"/>
+                      <a:ext cx="5022015" cy="861135"/>
+                    </a:xfrm>
+                    <a:prstGeom prst="rect">
+                      <a:avLst/>
+                    </a:prstGeom>
+                  </pic:spPr>
+                </pic:pic>
+              </a:graphicData>
+            </a:graphic>
+          </wp:inline>
+        </w:drawing>
+      </w:r>
+    </w:p>
+    <w:p>
+      <w:pPr>
+        <w:rPr>
+          <w:rFonts w:eastAsiaTheme="majorEastAsia" w:cstheme="majorBidi"/>
+          <w:szCs w:val="26"/>
+        </w:rPr>
+      </w:pPr>
+      <w:r>
+        <w:rPr>
+          <w:rFonts w:eastAsiaTheme="majorEastAsia" w:cstheme="majorBidi"/>
+          <w:szCs w:val="26"/>
+        </w:rPr>
+        <w:t>Dùng Postman hoặc curl kiểm tra handler hoạt động đúng.</w:t>
+      </w:r>
+    </w:p>
+    <w:p>
+      <w:pPr>
+        <w:rPr>
+          <w:rFonts w:eastAsiaTheme="majorEastAsia" w:cstheme="majorBidi"/>
+          <w:szCs w:val="26"/>
+        </w:rPr>
+      </w:pPr>
+      <w:r>
+        <w:rPr>
+          <w:rFonts w:eastAsiaTheme="majorEastAsia" w:cstheme="majorBidi"/>
+          <w:noProof/>
+          <w:szCs w:val="26"/>
+        </w:rPr>
+        <w:drawing>
+          <wp:inline distT="0" distB="0" distL="0" distR="0" wp14:anchorId="4F066CE8" wp14:editId="448CD8D9">
+            <wp:extent cx="5268060" cy="3839111"/>
+            <wp:effectExtent l="0" t="0" r="0" b="9525"/>
+            <wp:docPr id="2070873219" name="Picture 1" descr="A screenshot of a computer&#10;&#10;Description automatically generated"/>
+            <wp:cNvGraphicFramePr>
+              <a:graphicFrameLocks xmlns:a="http://schemas.openxmlformats.org/drawingml/2006/main" noChangeAspect="1"/>
+            </wp:cNvGraphicFramePr>
+            <a:graphic xmlns:a="http://schemas.openxmlformats.org/drawingml/2006/main">
+              <a:graphicData uri="http://schemas.openxmlformats.org/drawingml/2006/picture">
+                <pic:pic xmlns:pic="http://schemas.openxmlformats.org/drawingml/2006/picture">
+                  <pic:nvPicPr>
+                    <pic:cNvPr id="2070873219" name="Picture 1" descr="A screenshot of a computer&#10;&#10;Description automatically generated"/>
+                    <pic:cNvPicPr/>
+                  </pic:nvPicPr>
+                  <pic:blipFill>
+                    <a:blip r:embed="rId69"/>
+                    <a:stretch>
+                      <a:fillRect/>
+                    </a:stretch>
+                  </pic:blipFill>
+                  <pic:spPr>
+                    <a:xfrm>
+                      <a:off x="0" y="0"/>
+                      <a:ext cx="5268060" cy="3839111"/>
+                    </a:xfrm>
+                    <a:prstGeom prst="rect">
+                      <a:avLst/>
+                    </a:prstGeom>
+                  </pic:spPr>
+                </pic:pic>
+              </a:graphicData>
+            </a:graphic>
+          </wp:inline>
+        </w:drawing>
+      </w:r>
+    </w:p>
+    <w:p>
+      <w:pPr>
+        <w:rPr>
+          <w:rFonts w:eastAsiaTheme="majorEastAsia" w:cstheme="majorBidi"/>
+          <w:szCs w:val="26"/>
+        </w:rPr>
+      </w:pPr>
+      <w:r>
+        <w:rPr>
+          <w:rFonts w:eastAsiaTheme="majorEastAsia" w:cstheme="majorBidi"/>
+          <w:szCs w:val="26"/>
+        </w:rPr>
+        <w:lastRenderedPageBreak/>
+        <w:t>Sau khi kiểm tra các handler hoạt động đúng, chúng ta có thể lưu các thay đổ</w:t>
+      </w:r>
+      <w:r>
+        <w:rPr>
+          <w:rFonts w:eastAsiaTheme="majorEastAsia" w:cstheme="majorBidi"/>
+          <w:szCs w:val="26"/>
+        </w:rPr>
+        <w:t>i vào git.</w:t>
+      </w:r>
+    </w:p>
+    <w:p>
+      <w:pPr>
+        <w:rPr>
+          <w:rFonts w:eastAsiaTheme="majorEastAsia" w:cstheme="majorBidi"/>
+          <w:szCs w:val="26"/>
+        </w:rPr>
+      </w:pPr>
+      <w:r>
+        <w:rPr>
+          <w:rFonts w:eastAsiaTheme="majorEastAsia" w:cstheme="majorBidi"/>
+          <w:noProof/>
+          <w:szCs w:val="26"/>
+        </w:rPr>
+        <w:drawing>
+          <wp:inline distT="0" distB="0" distL="0" distR="0" wp14:anchorId="6A67CB21" wp14:editId="2AE8AA13">
+            <wp:extent cx="5943600" cy="1264285"/>
+            <wp:effectExtent l="0" t="0" r="0" b="0"/>
+            <wp:docPr id="772759177" name="Picture 1" descr="A screen shot of a computer code&#10;&#10;Description automatically generated"/>
+            <wp:cNvGraphicFramePr>
+              <a:graphicFrameLocks xmlns:a="http://schemas.openxmlformats.org/drawingml/2006/main" noChangeAspect="1"/>
+            </wp:cNvGraphicFramePr>
+            <a:graphic xmlns:a="http://schemas.openxmlformats.org/drawingml/2006/main">
+              <a:graphicData uri="http://schemas.openxmlformats.org/drawingml/2006/picture">
+                <pic:pic xmlns:pic="http://schemas.openxmlformats.org/drawingml/2006/picture">
+                  <pic:nvPicPr>
+                    <pic:cNvPr id="772759177" name="Picture 1" descr="A screen shot of a computer code&#10;&#10;Description automatically generated"/>
+                    <pic:cNvPicPr/>
+                  </pic:nvPicPr>
+                  <pic:blipFill>
+                    <a:blip r:embed="rId70"/>
+                    <a:stretch>
+                      <a:fillRect/>
+                    </a:stretch>
+                  </pic:blipFill>
+                  <pic:spPr>
+                    <a:xfrm>
+                      <a:off x="0" y="0"/>
+                      <a:ext cx="5943600" cy="1264285"/>
+                    </a:xfrm>
+                    <a:prstGeom prst="rect">
+                      <a:avLst/>
+                    </a:prstGeom>
+                  </pic:spPr>
+                </pic:pic>
+              </a:graphicData>
+            </a:graphic>
+          </wp:inline>
+        </w:drawing>
+      </w:r>
+    </w:p>
+    <w:p>
+      <w:pPr>
+        <w:rPr>
+          <w:rFonts w:eastAsiaTheme="majorEastAsia" w:cstheme="majorBidi"/>
+          <w:szCs w:val="26"/>
+        </w:rPr>
+      </w:pPr>
+      <w:r>
+        <w:rPr>
+          <w:rFonts w:eastAsiaTheme="majorEastAsia" w:cstheme="majorBidi"/>
+          <w:noProof/>
+          <w:szCs w:val="26"/>
+        </w:rPr>
+        <w:drawing>
+          <wp:inline distT="0" distB="0" distL="0" distR="0" wp14:anchorId="3AD162C2" wp14:editId="0DC68DBD">
+            <wp:extent cx="5943600" cy="2237105"/>
+            <wp:effectExtent l="0" t="0" r="0" b="0"/>
+            <wp:docPr id="1387087742" name="Picture 1" descr="A screen shot of a computer&#10;&#10;Description automatically generated"/>
+            <wp:cNvGraphicFramePr>
+              <a:graphicFrameLocks xmlns:a="http://schemas.openxmlformats.org/drawingml/2006/main" noChangeAspect="1"/>
+            </wp:cNvGraphicFramePr>
+            <a:graphic xmlns:a="http://schemas.openxmlformats.org/drawingml/2006/main">
+              <a:graphicData uri="http://schemas.openxmlformats.org/drawingml/2006/picture">
+                <pic:pic xmlns:pic="http://schemas.openxmlformats.org/drawingml/2006/picture">
+                  <pic:nvPicPr>
+                    <pic:cNvPr id="1387087742" name="Picture 1" descr="A screen shot of a computer&#10;&#10;Description automatically generated"/>
+                    <pic:cNvPicPr/>
+                  </pic:nvPicPr>
+                  <pic:blipFill>
+                    <a:blip r:embed="rId71"/>
+                    <a:stretch>
+                      <a:fillRect/>
+                    </a:stretch>
+                  </pic:blipFill>
+                  <pic:spPr>
+                    <a:xfrm>
+                      <a:off x="0" y="0"/>
+                      <a:ext cx="5943600" cy="2237105"/>
+                    </a:xfrm>
+                    <a:prstGeom prst="rect">
+                      <a:avLst/>
+                    </a:prstGeom>
+                  </pic:spPr>
+                </pic:pic>
+              </a:graphicData>
+            </a:graphic>
+          </wp:inline>
+        </w:drawing>
+      </w:r>
+    </w:p>
+    <w:p>
+      <w:pPr>
+        <w:rPr>
+          <w:rFonts w:eastAsiaTheme="majorEastAsia" w:cstheme="majorBidi"/>
+          <w:szCs w:val="26"/>
+        </w:rPr>
+      </w:pPr>
+      <w:r>
+        <w:rPr>
+          <w:rFonts w:eastAsiaTheme="majorEastAsia" w:cstheme="majorBidi"/>
+          <w:szCs w:val="26"/>
+        </w:rPr>
+        <w:t>Cấu trúc thư mục dự án đến thời điểm này sẽ như sau:</w:t>
+      </w:r>
+    </w:p>
+    <w:p>
+      <w:pPr>
+        <w:rPr>
+          <w:rFonts w:eastAsiaTheme="majorEastAsia" w:cstheme="majorBidi"/>
+          <w:szCs w:val="26"/>
+        </w:rPr>
+      </w:pPr>
+      <w:r>
+        <w:rPr>
+          <w:rFonts w:eastAsiaTheme="majorEastAsia" w:cstheme="majorBidi"/>
+          <w:noProof/>
+          <w:szCs w:val="26"/>
+        </w:rPr>
+        <w:drawing>
+          <wp:inline distT="0" distB="0" distL="0" distR="0" wp14:anchorId="1538364C" wp14:editId="2887C2A6">
+            <wp:extent cx="2617023" cy="3802380"/>
+            <wp:effectExtent l="0" t="0" r="0" b="7620"/>
+            <wp:docPr id="452984040" name="Picture 1" descr="A screenshot of a computer&#10;&#10;Description automatically generated"/>
+            <wp:cNvGraphicFramePr>
+              <a:graphicFrameLocks xmlns:a="http://schemas.openxmlformats.org/drawingml/2006/main" noChangeAspect="1"/>
+            </wp:cNvGraphicFramePr>
+            <a:graphic xmlns:a="http://schemas.openxmlformats.org/drawingml/2006/main">
+              <a:graphicData uri="http://schemas.openxmlformats.org/drawingml/2006/picture">
+                <pic:pic xmlns:pic="http://schemas.openxmlformats.org/drawingml/2006/picture">
+                  <pic:nvPicPr>
+                    <pic:cNvPr id="452984040" name="Picture 1" descr="A screenshot of a computer&#10;&#10;Description automatically generated"/>
+                    <pic:cNvPicPr/>
+                  </pic:nvPicPr>
+                  <pic:blipFill>
+                    <a:blip r:embed="rId72"/>
+                    <a:stretch>
+                      <a:fillRect/>
+                    </a:stretch>
+                  </pic:blipFill>
+                  <pic:spPr>
+                    <a:xfrm>
+                      <a:off x="0" y="0"/>
+                      <a:ext cx="2620072" cy="3806810"/>
+                    </a:xfrm>
+                    <a:prstGeom prst="rect">
+                      <a:avLst/>
+                    </a:prstGeom>
+                  </pic:spPr>
+                </pic:pic>
+              </a:graphicData>
+            </a:graphic>
+          </wp:inline>
+        </w:drawing>
+      </w:r>
+      <w:r>
+        <w:rPr>
+          <w:rFonts w:eastAsiaTheme="majorEastAsia" w:cstheme="majorBidi"/>
+          <w:szCs w:val="26"/>
+        </w:rPr>
+        <w:br w:type="page"/>
+      </w:r>
+    </w:p>
+    <w:p>
+      <w:pPr>
+        <w:pStyle w:val="Heading1"/>
+      </w:pPr>
+      <w:bookmarkStart w:id="12" w:name="_Toc160713152"/>
+      <w:r>
+        <w:lastRenderedPageBreak/>
+        <w:t>GitHub:</w:t>
+      </w:r>
+      <w:bookmarkEnd w:id="12"/>
+    </w:p>
+    <w:p>
+      <w:pPr>
+        <w:tabs>
+          <w:tab w:val="left" w:pos="6132"/>
+        </w:tabs>
+        <w:rPr>
+          <w:rFonts w:cs="Times New Roman"/>
+          <w:szCs w:val="26"/>
+        </w:rPr>
+      </w:pPr>
+      <w:r>
+        <w:rPr>
+          <w:rFonts w:cs="Times New Roman"/>
+          <w:szCs w:val="26"/>
+        </w:rPr>
+        <w:t>https://github.com/VThanhDat/contactbook-backend</w:t>
+      </w:r>
+    </w:p>
+    <w:p>
+      <w:pPr>
+        <w:tabs>
+          <w:tab w:val="left" w:pos="6132"/>
+        </w:tabs>
+        <w:rPr>
+          <w:rFonts w:cs="Times New Roman"/>
+          <w:szCs w:val="26"/>
+        </w:rPr>
+      </w:pPr>
+    </w:p>
+    <w:p>
+      <w:pPr>
+        <w:tabs>
+          <w:tab w:val="left" w:pos="6132"/>
+        </w:tabs>
+        <w:rPr>
+          <w:rFonts w:cs="Times New Roman"/>
+          <w:szCs w:val="26"/>
+        </w:rPr>
+      </w:pPr>
     </w:p>
     <w:sectPr>
-      <w:footerReference w:type="default" r:id="rId37"/>
+      <w:footerReference w:type="default" r:id="rId73"/>
       <w:pgSz w:w="12240" w:h="15840"/>
       <w:pgMar w:top="1440" w:right="1440" w:bottom="1440" w:left="1440" w:header="720" w:footer="720" w:gutter="0"/>
       <w:pgNumType w:start="1"/>
@@ -4152,6 +6299,18 @@
       <w:rFonts w:eastAsiaTheme="minorEastAsia" w:cs="Times New Roman"/>
     </w:rPr>
   </w:style>
+  <w:style w:type="character" w:styleId="UnresolvedMention">
+    <w:name w:val="Unresolved Mention"/>
+    <w:basedOn w:val="DefaultParagraphFont"/>
+    <w:uiPriority w:val="99"/>
+    <w:semiHidden/>
+    <w:unhideWhenUsed/>
+    <w:rsid w:val="000A1B37"/>
+    <w:rPr>
+      <w:color w:val="605E5C"/>
+      <w:shd w:val="clear" w:color="auto" w:fill="E1DFDD"/>
+    </w:rPr>
+  </w:style>
 </w:styles>
 </file>
 

</xml_diff>